<commit_message>
update after conference with feedback
</commit_message>
<xml_diff>
--- a/JUnit 5 Workshop Instructions.docx
+++ b/JUnit 5 Workshop Instructions.docx
@@ -52,8 +52,6 @@
         </w:rPr>
         <w:fldChar w:fldCharType="separate"/>
       </w:r>
-      <w:bookmarkStart w:id="1" w:name="_GoBack"/>
-      <w:bookmarkEnd w:id="1"/>
       <w:r>
         <w:rPr>
           <w:noProof/>
@@ -2026,12 +2024,12 @@
       <w:pPr>
         <w:pStyle w:val="Heading2"/>
       </w:pPr>
-      <w:bookmarkStart w:id="2" w:name="_Toc379982288"/>
+      <w:bookmarkStart w:id="1" w:name="_Toc379982288"/>
       <w:r>
         <w:lastRenderedPageBreak/>
         <w:t>Reference</w:t>
       </w:r>
-      <w:bookmarkEnd w:id="2"/>
+      <w:bookmarkEnd w:id="1"/>
     </w:p>
     <w:p>
       <w:r>
@@ -2066,11 +2064,11 @@
       <w:pPr>
         <w:pStyle w:val="Heading2"/>
       </w:pPr>
-      <w:bookmarkStart w:id="3" w:name="_Toc379982289"/>
+      <w:bookmarkStart w:id="2" w:name="_Toc379982289"/>
       <w:r>
         <w:t>Step 0 Install tools</w:t>
       </w:r>
-      <w:bookmarkEnd w:id="3"/>
+      <w:bookmarkEnd w:id="2"/>
     </w:p>
     <w:p/>
     <w:p>
@@ -2110,54 +2108,54 @@
       <w:pPr>
         <w:pStyle w:val="Heading2"/>
       </w:pPr>
-      <w:bookmarkStart w:id="4" w:name="_Toc379982290"/>
+      <w:bookmarkStart w:id="3" w:name="_Toc379982290"/>
       <w:r>
         <w:t>Step 1 Baseline</w:t>
       </w:r>
+      <w:bookmarkEnd w:id="3"/>
+    </w:p>
+    <w:p>
+      <w:r>
+        <w:t xml:space="preserve">In this </w:t>
+      </w:r>
+      <w:r>
+        <w:t>workshop</w:t>
+      </w:r>
+      <w:r>
+        <w:t xml:space="preserve">, we are going to be new </w:t>
+      </w:r>
+      <w:r>
+        <w:t>developers on the atlanta</w:t>
+      </w:r>
+      <w:r>
+        <w:t xml:space="preserve">-tourism project.  </w:t>
+      </w:r>
+      <w:r>
+        <w:t>The project currently uses JUnit 4. The goal of step 1 is to confirm we have a known good state to start with.</w:t>
+      </w:r>
+    </w:p>
+    <w:p/>
+    <w:p>
+      <w:pPr>
+        <w:pStyle w:val="Heading3"/>
+      </w:pPr>
+      <w:bookmarkStart w:id="4" w:name="_Toc379982291"/>
+      <w:r>
+        <w:t>Step 1</w:t>
+      </w:r>
+      <w:r>
+        <w:t>.1</w:t>
+      </w:r>
+      <w:r>
+        <w:t xml:space="preserve"> – </w:t>
+      </w:r>
+      <w:r>
+        <w:t>Clone</w:t>
+      </w:r>
+      <w:r>
+        <w:t xml:space="preserve"> latest code and instructions</w:t>
+      </w:r>
       <w:bookmarkEnd w:id="4"/>
-    </w:p>
-    <w:p>
-      <w:r>
-        <w:t xml:space="preserve">In this </w:t>
-      </w:r>
-      <w:r>
-        <w:t>workshop</w:t>
-      </w:r>
-      <w:r>
-        <w:t xml:space="preserve">, we are going to be new </w:t>
-      </w:r>
-      <w:r>
-        <w:t>developers on the atlanta</w:t>
-      </w:r>
-      <w:r>
-        <w:t xml:space="preserve">-tourism project.  </w:t>
-      </w:r>
-      <w:r>
-        <w:t>The project currently uses JUnit 4. The goal of step 1 is to confirm we have a known good state to start with.</w:t>
-      </w:r>
-    </w:p>
-    <w:p/>
-    <w:p>
-      <w:pPr>
-        <w:pStyle w:val="Heading3"/>
-      </w:pPr>
-      <w:bookmarkStart w:id="5" w:name="_Toc379982291"/>
-      <w:r>
-        <w:t>Step 1</w:t>
-      </w:r>
-      <w:r>
-        <w:t>.1</w:t>
-      </w:r>
-      <w:r>
-        <w:t xml:space="preserve"> – </w:t>
-      </w:r>
-      <w:r>
-        <w:t>Clone</w:t>
-      </w:r>
-      <w:r>
-        <w:t xml:space="preserve"> latest code and instructions</w:t>
-      </w:r>
-      <w:bookmarkEnd w:id="5"/>
     </w:p>
     <w:p>
       <w:r>
@@ -2590,7 +2588,7 @@
       <w:pPr>
         <w:pStyle w:val="Heading3"/>
       </w:pPr>
-      <w:bookmarkStart w:id="6" w:name="_Toc379982292"/>
+      <w:bookmarkStart w:id="5" w:name="_Toc379982292"/>
       <w:r>
         <w:t xml:space="preserve">Step </w:t>
       </w:r>
@@ -2609,7 +2607,7 @@
       <w:r>
         <w:t>Gradle</w:t>
       </w:r>
-      <w:bookmarkEnd w:id="6"/>
+      <w:bookmarkEnd w:id="5"/>
     </w:p>
     <w:p>
       <w:r>
@@ -2655,6 +2653,42 @@
       </w:pPr>
       <w:r>
         <w:t>Choose the Gradle tasks view</w:t>
+      </w:r>
+    </w:p>
+    <w:p>
+      <w:pPr>
+        <w:pStyle w:val="ListParagraph"/>
+        <w:numPr>
+          <w:ilvl w:val="0"/>
+          <w:numId w:val="9"/>
+        </w:numPr>
+      </w:pPr>
+      <w:r>
+        <w:t>If the list is blank</w:t>
+      </w:r>
+    </w:p>
+    <w:p>
+      <w:pPr>
+        <w:pStyle w:val="ListParagraph"/>
+        <w:numPr>
+          <w:ilvl w:val="1"/>
+          <w:numId w:val="9"/>
+        </w:numPr>
+      </w:pPr>
+      <w:r>
+        <w:t>Right click project &gt; Convert &gt; Add gradle nature</w:t>
+      </w:r>
+    </w:p>
+    <w:p>
+      <w:pPr>
+        <w:pStyle w:val="ListParagraph"/>
+        <w:numPr>
+          <w:ilvl w:val="1"/>
+          <w:numId w:val="9"/>
+        </w:numPr>
+      </w:pPr>
+      <w:r>
+        <w:t>Press refresh in the Gradle tasks view to reload</w:t>
       </w:r>
     </w:p>
     <w:p>
@@ -2940,54 +2974,54 @@
       <w:pPr>
         <w:pStyle w:val="Heading2"/>
       </w:pPr>
-      <w:bookmarkStart w:id="7" w:name="_Toc379982293"/>
+      <w:bookmarkStart w:id="6" w:name="_Toc379982293"/>
       <w:r>
         <w:t>Step 2 – Convert to JUnit 5</w:t>
       </w:r>
+      <w:bookmarkEnd w:id="6"/>
+      <w:r>
+        <w:t xml:space="preserve"> </w:t>
+      </w:r>
+    </w:p>
+    <w:p>
+      <w:r>
+        <w:t>JUnit 5 is ava</w:t>
+      </w:r>
+      <w:r>
+        <w:t>i</w:t>
+      </w:r>
+      <w:r>
+        <w:t>l</w:t>
+      </w:r>
+      <w:r>
+        <w:t>able</w:t>
+      </w:r>
+      <w:r>
+        <w:t xml:space="preserve"> and we want to use it. The goal of step 2 is run all the JUnit 4 style tests using a JUnit 5 runner. This is the first step in migration on a real project. </w:t>
+      </w:r>
+      <w:r>
+        <w:t>Once all the plumbing is ready, it will be time to actually us</w:t>
+      </w:r>
+      <w:r>
+        <w:t>e</w:t>
+      </w:r>
+      <w:r>
+        <w:t xml:space="preserve"> JUnit 5 syntax.</w:t>
+      </w:r>
+    </w:p>
+    <w:p/>
+    <w:p>
+      <w:pPr>
+        <w:pStyle w:val="Heading3"/>
+      </w:pPr>
+      <w:bookmarkStart w:id="7" w:name="_Toc379982294"/>
+      <w:r>
+        <w:t>Step 2.1 – Update</w:t>
+      </w:r>
+      <w:r>
+        <w:t xml:space="preserve"> build.gradle</w:t>
+      </w:r>
       <w:bookmarkEnd w:id="7"/>
-      <w:r>
-        <w:t xml:space="preserve"> </w:t>
-      </w:r>
-    </w:p>
-    <w:p>
-      <w:r>
-        <w:t>JUnit 5 is ava</w:t>
-      </w:r>
-      <w:r>
-        <w:t>i</w:t>
-      </w:r>
-      <w:r>
-        <w:t>l</w:t>
-      </w:r>
-      <w:r>
-        <w:t>able</w:t>
-      </w:r>
-      <w:r>
-        <w:t xml:space="preserve"> and we want to use it. The goal of step 2 is run all the JUnit 4 style tests using a JUnit 5 runner. This is the first step in migration on a real project. </w:t>
-      </w:r>
-      <w:r>
-        <w:t>Once all the plumbing is ready, it will be time to actually us</w:t>
-      </w:r>
-      <w:r>
-        <w:t>e</w:t>
-      </w:r>
-      <w:r>
-        <w:t xml:space="preserve"> JUnit 5 syntax.</w:t>
-      </w:r>
-    </w:p>
-    <w:p/>
-    <w:p>
-      <w:pPr>
-        <w:pStyle w:val="Heading3"/>
-      </w:pPr>
-      <w:bookmarkStart w:id="8" w:name="_Toc379982294"/>
-      <w:r>
-        <w:t>Step 2.1 – Update</w:t>
-      </w:r>
-      <w:r>
-        <w:t xml:space="preserve"> build.gradle</w:t>
-      </w:r>
-      <w:bookmarkEnd w:id="8"/>
     </w:p>
     <w:p>
       <w:r>
@@ -4111,7 +4145,7 @@
       <w:pPr>
         <w:pStyle w:val="Heading3"/>
       </w:pPr>
-      <w:bookmarkStart w:id="9" w:name="_Toc379982295"/>
+      <w:bookmarkStart w:id="8" w:name="_Toc379982295"/>
       <w:r>
         <w:t xml:space="preserve">Step 2.2 – Run </w:t>
       </w:r>
@@ -4121,7 +4155,7 @@
       <w:r>
         <w:t xml:space="preserve"> build</w:t>
       </w:r>
-      <w:bookmarkEnd w:id="9"/>
+      <w:bookmarkEnd w:id="8"/>
     </w:p>
     <w:p>
       <w:pPr>
@@ -4937,7 +4971,7 @@
       <w:pPr>
         <w:pStyle w:val="Heading3"/>
       </w:pPr>
-      <w:bookmarkStart w:id="10" w:name="_Toc379982296"/>
+      <w:bookmarkStart w:id="9" w:name="_Toc379982296"/>
       <w:r>
         <w:t>Step 2.3 – Run</w:t>
       </w:r>
@@ -4947,7 +4981,7 @@
       <w:r>
         <w:t xml:space="preserve"> in IDE</w:t>
       </w:r>
-      <w:bookmarkEnd w:id="10"/>
+      <w:bookmarkEnd w:id="9"/>
     </w:p>
     <w:p>
       <w:r>
@@ -5085,7 +5119,7 @@
       <w:pPr>
         <w:pStyle w:val="Heading2"/>
       </w:pPr>
-      <w:bookmarkStart w:id="11" w:name="_Toc379982297"/>
+      <w:bookmarkStart w:id="10" w:name="_Toc379982297"/>
       <w:r>
         <w:t>Step 3 – Convert</w:t>
       </w:r>
@@ -5095,43 +5129,43 @@
       <w:r>
         <w:t>basic tests to JUnit 5</w:t>
       </w:r>
+      <w:bookmarkEnd w:id="10"/>
+    </w:p>
+    <w:p>
+      <w:r>
+        <w:t>Now that we’ve seen JUnit 5 can run JUnit</w:t>
+      </w:r>
+      <w:r>
+        <w:t xml:space="preserve"> 4 tests, it is time to convert</w:t>
+      </w:r>
+      <w:r>
+        <w:t xml:space="preserve"> tests to JUnit 5.</w:t>
+      </w:r>
+    </w:p>
+    <w:p>
+      <w:pPr>
+        <w:pStyle w:val="Heading3"/>
+      </w:pPr>
+      <w:bookmarkStart w:id="11" w:name="_Toc379982298"/>
+      <w:r>
+        <w:t>Step 3.1 – Updat</w:t>
+      </w:r>
+      <w:r>
+        <w:t>e</w:t>
+      </w:r>
+      <w:r>
+        <w:t xml:space="preserve"> the </w:t>
+      </w:r>
+      <w:r>
+        <w:t>Cente</w:t>
+      </w:r>
+      <w:r>
+        <w:t>n</w:t>
+      </w:r>
+      <w:r>
+        <w:t>nialOlympicParkTest</w:t>
+      </w:r>
       <w:bookmarkEnd w:id="11"/>
-    </w:p>
-    <w:p>
-      <w:r>
-        <w:t>Now that we’ve seen JUnit 5 can run JUnit</w:t>
-      </w:r>
-      <w:r>
-        <w:t xml:space="preserve"> 4 tests, it is time to convert</w:t>
-      </w:r>
-      <w:r>
-        <w:t xml:space="preserve"> tests to JUnit 5.</w:t>
-      </w:r>
-    </w:p>
-    <w:p>
-      <w:pPr>
-        <w:pStyle w:val="Heading3"/>
-      </w:pPr>
-      <w:bookmarkStart w:id="12" w:name="_Toc379982298"/>
-      <w:r>
-        <w:t>Step 3.1 – Updat</w:t>
-      </w:r>
-      <w:r>
-        <w:t>e</w:t>
-      </w:r>
-      <w:r>
-        <w:t xml:space="preserve"> the </w:t>
-      </w:r>
-      <w:r>
-        <w:t>Cente</w:t>
-      </w:r>
-      <w:r>
-        <w:t>n</w:t>
-      </w:r>
-      <w:r>
-        <w:t>nialOlympicParkTest</w:t>
-      </w:r>
-      <w:bookmarkEnd w:id="12"/>
     </w:p>
     <w:p>
       <w:r>
@@ -5533,7 +5567,19 @@
         </w:numPr>
       </w:pPr>
       <w:r>
-        <w:t>Notice that the AssertionFailedError comes from opentest4j; which got pulled in as a transitive dependency. Also note that there is a bunch of Java 8 stack trace below the code that actually caused the error.</w:t>
+        <w:t xml:space="preserve">Notice that the AssertionFailedError comes from opentest4j; which got pulled in as a transitive dependency. </w:t>
+      </w:r>
+      <w:r>
+        <w:t>(IntelliJ hides this message</w:t>
+      </w:r>
+      <w:r>
+        <w:t>.</w:t>
+      </w:r>
+      <w:r>
+        <w:t xml:space="preserve">) </w:t>
+      </w:r>
+      <w:r>
+        <w:t>Also note that there is a bunch of Java 8 stack trace below the code that actually caused the error.</w:t>
       </w:r>
     </w:p>
     <w:p>
@@ -5722,7 +5768,7 @@
       <w:pPr>
         <w:pStyle w:val="Heading3"/>
       </w:pPr>
-      <w:bookmarkStart w:id="13" w:name="_Toc379982299"/>
+      <w:bookmarkStart w:id="12" w:name="_Toc379982299"/>
       <w:r>
         <w:t>Step 3.2</w:t>
       </w:r>
@@ -5741,7 +5787,7 @@
       <w:r>
         <w:t>Test</w:t>
       </w:r>
-      <w:bookmarkEnd w:id="13"/>
+      <w:bookmarkEnd w:id="12"/>
     </w:p>
     <w:p>
       <w:r>
@@ -5867,7 +5913,7 @@
       <w:pPr>
         <w:pStyle w:val="Heading3"/>
       </w:pPr>
-      <w:bookmarkStart w:id="14" w:name="_Toc379982300"/>
+      <w:bookmarkStart w:id="13" w:name="_Toc379982300"/>
       <w:r>
         <w:t>Step 3.3</w:t>
       </w:r>
@@ -5877,7 +5923,7 @@
       <w:r>
         <w:t xml:space="preserve"> assertThat</w:t>
       </w:r>
-      <w:bookmarkEnd w:id="14"/>
+      <w:bookmarkEnd w:id="13"/>
     </w:p>
     <w:p>
       <w:r>
@@ -6035,42 +6081,42 @@
       <w:pPr>
         <w:pStyle w:val="Heading2"/>
       </w:pPr>
-      <w:bookmarkStart w:id="15" w:name="_Toc379982301"/>
+      <w:bookmarkStart w:id="14" w:name="_Toc379982301"/>
       <w:r>
         <w:t>Step 4 – Migrate</w:t>
       </w:r>
       <w:r>
         <w:t xml:space="preserve"> Parameterized Tests</w:t>
       </w:r>
+      <w:bookmarkEnd w:id="14"/>
+    </w:p>
+    <w:p>
+      <w:pPr>
+        <w:pStyle w:val="Heading3"/>
+      </w:pPr>
+      <w:bookmarkStart w:id="15" w:name="_Toc379982302"/>
+      <w:r>
+        <w:t>Step 4.1 – Migrate</w:t>
+      </w:r>
+      <w:r>
+        <w:t xml:space="preserve"> </w:t>
+      </w:r>
+      <w:r>
+        <w:t>Centen</w:t>
+      </w:r>
+      <w:r>
+        <w:t>n</w:t>
+      </w:r>
+      <w:r>
+        <w:t>ialOlympicPark</w:t>
+      </w:r>
+      <w:r>
+        <w:t>EnumTest</w:t>
+      </w:r>
+      <w:r>
+        <w:t xml:space="preserve"> to a parameterized test</w:t>
+      </w:r>
       <w:bookmarkEnd w:id="15"/>
-    </w:p>
-    <w:p>
-      <w:pPr>
-        <w:pStyle w:val="Heading3"/>
-      </w:pPr>
-      <w:bookmarkStart w:id="16" w:name="_Toc379982302"/>
-      <w:r>
-        <w:t>Step 4.1 – Migrate</w:t>
-      </w:r>
-      <w:r>
-        <w:t xml:space="preserve"> </w:t>
-      </w:r>
-      <w:r>
-        <w:t>Centen</w:t>
-      </w:r>
-      <w:r>
-        <w:t>n</w:t>
-      </w:r>
-      <w:r>
-        <w:t>ialOlympicPark</w:t>
-      </w:r>
-      <w:r>
-        <w:t>EnumTest</w:t>
-      </w:r>
-      <w:r>
-        <w:t xml:space="preserve"> to a parameterized test</w:t>
-      </w:r>
-      <w:bookmarkEnd w:id="16"/>
     </w:p>
     <w:p>
       <w:r>
@@ -6747,7 +6793,7 @@
       <w:pPr>
         <w:pStyle w:val="Heading3"/>
       </w:pPr>
-      <w:bookmarkStart w:id="17" w:name="_Toc379982303"/>
+      <w:bookmarkStart w:id="16" w:name="_Toc379982303"/>
       <w:r>
         <w:t>Step 4.2 – Migrat</w:t>
       </w:r>
@@ -6763,7 +6809,7 @@
       <w:r>
         <w:t>Test</w:t>
       </w:r>
-      <w:bookmarkEnd w:id="17"/>
+      <w:bookmarkEnd w:id="16"/>
     </w:p>
     <w:p>
       <w:r>
@@ -7216,7 +7262,7 @@
       <w:pPr>
         <w:pStyle w:val="Heading3"/>
       </w:pPr>
-      <w:bookmarkStart w:id="18" w:name="_Toc379982304"/>
+      <w:bookmarkStart w:id="17" w:name="_Toc379982304"/>
       <w:r>
         <w:t xml:space="preserve">Step 4.3 – </w:t>
       </w:r>
@@ -7229,7 +7275,7 @@
       <w:r>
         <w:t>Source</w:t>
       </w:r>
-      <w:bookmarkEnd w:id="18"/>
+      <w:bookmarkEnd w:id="17"/>
     </w:p>
     <w:p>
       <w:r>
@@ -7462,14 +7508,14 @@
       <w:pPr>
         <w:pStyle w:val="Heading3"/>
       </w:pPr>
-      <w:bookmarkStart w:id="19" w:name="_Toc379982305"/>
+      <w:bookmarkStart w:id="18" w:name="_Toc379982305"/>
       <w:r>
         <w:t>Step 4.4 – Refactor</w:t>
       </w:r>
       <w:r>
         <w:t xml:space="preserve"> this test to use a MethodSource</w:t>
       </w:r>
-      <w:bookmarkEnd w:id="19"/>
+      <w:bookmarkEnd w:id="18"/>
     </w:p>
     <w:p>
       <w:r>
@@ -8587,11 +8633,11 @@
       <w:pPr>
         <w:pStyle w:val="Heading3"/>
       </w:pPr>
-      <w:bookmarkStart w:id="20" w:name="_Toc379982306"/>
+      <w:bookmarkStart w:id="19" w:name="_Toc379982306"/>
       <w:r>
         <w:t>Step 4.5 – Look at the hierarchy</w:t>
       </w:r>
-      <w:bookmarkEnd w:id="20"/>
+      <w:bookmarkEnd w:id="19"/>
     </w:p>
     <w:p>
       <w:pPr>
@@ -8634,7 +8680,7 @@
       <w:pPr>
         <w:pStyle w:val="Heading2"/>
       </w:pPr>
-      <w:bookmarkStart w:id="21" w:name="_Toc379982307"/>
+      <w:bookmarkStart w:id="20" w:name="_Toc379982307"/>
       <w:r>
         <w:t>Step 5 – Migrat</w:t>
       </w:r>
@@ -8644,28 +8690,28 @@
       <w:r>
         <w:t xml:space="preserve"> more features from JUnit 4</w:t>
       </w:r>
+      <w:bookmarkEnd w:id="20"/>
+    </w:p>
+    <w:p>
+      <w:r>
+        <w:t>In this step we will finish migrating our JUnit 4 tests.</w:t>
+      </w:r>
+    </w:p>
+    <w:p>
+      <w:pPr>
+        <w:pStyle w:val="Heading3"/>
+      </w:pPr>
+      <w:bookmarkStart w:id="21" w:name="_Toc379982308"/>
+      <w:r>
+        <w:t>Step 5.1 – Migrat</w:t>
+      </w:r>
+      <w:r>
+        <w:t>e</w:t>
+      </w:r>
+      <w:r>
+        <w:t xml:space="preserve"> Soft Assertions</w:t>
+      </w:r>
       <w:bookmarkEnd w:id="21"/>
-    </w:p>
-    <w:p>
-      <w:r>
-        <w:t>In this step we will finish migrating our JUnit 4 tests.</w:t>
-      </w:r>
-    </w:p>
-    <w:p>
-      <w:pPr>
-        <w:pStyle w:val="Heading3"/>
-      </w:pPr>
-      <w:bookmarkStart w:id="22" w:name="_Toc379982308"/>
-      <w:r>
-        <w:t>Step 5.1 – Migrat</w:t>
-      </w:r>
-      <w:r>
-        <w:t>e</w:t>
-      </w:r>
-      <w:r>
-        <w:t xml:space="preserve"> Soft Assertions</w:t>
-      </w:r>
-      <w:bookmarkEnd w:id="22"/>
     </w:p>
     <w:p>
       <w:r>
@@ -9163,7 +9209,7 @@
       <w:pPr>
         <w:pStyle w:val="Heading3"/>
       </w:pPr>
-      <w:bookmarkStart w:id="23" w:name="_Toc379982309"/>
+      <w:bookmarkStart w:id="22" w:name="_Toc379982309"/>
       <w:r>
         <w:t>Step 5.2 – Migrat</w:t>
       </w:r>
@@ -9173,7 +9219,7 @@
       <w:r>
         <w:t xml:space="preserve"> Mockito code</w:t>
       </w:r>
-      <w:bookmarkEnd w:id="23"/>
+      <w:bookmarkEnd w:id="22"/>
     </w:p>
     <w:p>
       <w:r>
@@ -9447,7 +9493,7 @@
       <w:pPr>
         <w:pStyle w:val="Heading3"/>
       </w:pPr>
-      <w:bookmarkStart w:id="24" w:name="_Toc379982310"/>
+      <w:bookmarkStart w:id="23" w:name="_Toc379982310"/>
       <w:r>
         <w:t xml:space="preserve">Step </w:t>
       </w:r>
@@ -9469,7 +9515,7 @@
       <w:r>
         <w:t>ests with an expected exception</w:t>
       </w:r>
-      <w:bookmarkEnd w:id="24"/>
+      <w:bookmarkEnd w:id="23"/>
     </w:p>
     <w:p>
       <w:r>
@@ -9760,7 +9806,7 @@
       <w:pPr>
         <w:pStyle w:val="Heading3"/>
       </w:pPr>
-      <w:bookmarkStart w:id="25" w:name="_Toc379982311"/>
+      <w:bookmarkStart w:id="24" w:name="_Toc379982311"/>
       <w:r>
         <w:t>Step 5.4 – Migrat</w:t>
       </w:r>
@@ -9773,7 +9819,7 @@
       <w:r>
         <w:t>tests with a timeout</w:t>
       </w:r>
-      <w:bookmarkEnd w:id="25"/>
+      <w:bookmarkEnd w:id="24"/>
     </w:p>
     <w:p>
       <w:r>
@@ -10013,7 +10059,7 @@
       <w:pPr>
         <w:pStyle w:val="Heading3"/>
       </w:pPr>
-      <w:bookmarkStart w:id="26" w:name="_Toc379982312"/>
+      <w:bookmarkStart w:id="25" w:name="_Toc379982312"/>
       <w:r>
         <w:t>Step 5.5 – Sk</w:t>
       </w:r>
@@ -10023,7 +10069,7 @@
       <w:r>
         <w:t xml:space="preserve"> tests</w:t>
       </w:r>
-      <w:bookmarkEnd w:id="26"/>
+      <w:bookmarkEnd w:id="25"/>
     </w:p>
     <w:p>
       <w:r>
@@ -10114,7 +10160,7 @@
       <w:pPr>
         <w:pStyle w:val="Heading2"/>
       </w:pPr>
-      <w:bookmarkStart w:id="27" w:name="_Toc379982313"/>
+      <w:bookmarkStart w:id="26" w:name="_Toc379982313"/>
       <w:r>
         <w:t>Step 6</w:t>
       </w:r>
@@ -10133,7 +10179,7 @@
       <w:r>
         <w:t>build file</w:t>
       </w:r>
-      <w:bookmarkEnd w:id="27"/>
+      <w:bookmarkEnd w:id="26"/>
     </w:p>
     <w:p>
       <w:r>
@@ -10194,8 +10240,8 @@
       <w:r>
         <w:t xml:space="preserve">Remove the </w:t>
       </w:r>
-      <w:bookmarkStart w:id="28" w:name="OLE_LINK1"/>
-      <w:bookmarkStart w:id="29" w:name="OLE_LINK2"/>
+      <w:bookmarkStart w:id="27" w:name="OLE_LINK1"/>
+      <w:bookmarkStart w:id="28" w:name="OLE_LINK2"/>
       <w:r>
         <w:rPr>
           <w:rFonts w:ascii="Monaco" w:hAnsi="Monaco" w:cs="Monaco"/>
@@ -10208,8 +10254,8 @@
       <w:r>
         <w:t xml:space="preserve"> </w:t>
       </w:r>
+      <w:bookmarkEnd w:id="27"/>
       <w:bookmarkEnd w:id="28"/>
-      <w:bookmarkEnd w:id="29"/>
       <w:r>
         <w:t>property.</w:t>
       </w:r>
@@ -10289,7 +10335,7 @@
       <w:pPr>
         <w:pStyle w:val="Heading2"/>
       </w:pPr>
-      <w:bookmarkStart w:id="30" w:name="_Toc379982314"/>
+      <w:bookmarkStart w:id="29" w:name="_Toc379982314"/>
       <w:r>
         <w:t xml:space="preserve">Step 7 – </w:t>
       </w:r>
@@ -10299,31 +10345,31 @@
       <w:r>
         <w:t>ome new features</w:t>
       </w:r>
+      <w:bookmarkEnd w:id="29"/>
+    </w:p>
+    <w:p>
+      <w:r>
+        <w:t>JUnit 5 has a number of new features. Let’s try some of them out.</w:t>
+      </w:r>
+      <w:r>
+        <w:t xml:space="preserve"> This section intentionally gives you less detail about what to type. Feel free to go back to the previous sections if you don’t remember the syntax. Also, there are multiple correct solutions. One of them is in the solution project.</w:t>
+      </w:r>
+    </w:p>
+    <w:p>
+      <w:pPr>
+        <w:pStyle w:val="Heading3"/>
+      </w:pPr>
+      <w:bookmarkStart w:id="30" w:name="_Toc379982315"/>
+      <w:r>
+        <w:t xml:space="preserve">Step 7.1 – </w:t>
+      </w:r>
+      <w:r>
+        <w:t>Using r</w:t>
+      </w:r>
+      <w:r>
+        <w:t>epeating tests</w:t>
+      </w:r>
       <w:bookmarkEnd w:id="30"/>
-    </w:p>
-    <w:p>
-      <w:r>
-        <w:t>JUnit 5 has a number of new features. Let’s try some of them out.</w:t>
-      </w:r>
-      <w:r>
-        <w:t xml:space="preserve"> This section intentionally gives you less detail about what to type. Feel free to go back to the previous sections if you don’t remember the syntax. Also, there are multiple correct solutions. One of them is in the solution project.</w:t>
-      </w:r>
-    </w:p>
-    <w:p>
-      <w:pPr>
-        <w:pStyle w:val="Heading3"/>
-      </w:pPr>
-      <w:bookmarkStart w:id="31" w:name="_Toc379982315"/>
-      <w:r>
-        <w:t xml:space="preserve">Step 7.1 – </w:t>
-      </w:r>
-      <w:r>
-        <w:t>Using r</w:t>
-      </w:r>
-      <w:r>
-        <w:t>epeating tests</w:t>
-      </w:r>
-      <w:bookmarkEnd w:id="31"/>
     </w:p>
     <w:p>
       <w:r>
@@ -10499,8 +10545,10 @@
           <w:sz w:val="22"/>
           <w:szCs w:val="22"/>
         </w:rPr>
-        <w:t>CentennialOlympicPark</w:t>
-      </w:r>
+        <w:t>OlympicDates</w:t>
+      </w:r>
+      <w:bookmarkStart w:id="31" w:name="_GoBack"/>
+      <w:bookmarkEnd w:id="31"/>
       <w:r>
         <w:rPr>
           <w:rFonts w:ascii="Monaco" w:hAnsi="Monaco" w:cs="Monaco"/>
@@ -13476,7 +13524,7 @@
         <w:ind w:left="720" w:hanging="360"/>
       </w:pPr>
     </w:lvl>
-    <w:lvl w:ilvl="1" w:tplc="04090019" w:tentative="1">
+    <w:lvl w:ilvl="1" w:tplc="04090019">
       <w:start w:val="1"/>
       <w:numFmt w:val="lowerLetter"/>
       <w:lvlText w:val="%2."/>

</xml_diff>